<commit_message>
solve TRES4-Numbers/01. TRES4-Numbers/TRES4Numbers.cs, add macrosi.txt
</commit_message>
<xml_diff>
--- a/C#/C# 2 Contests/1/TRES4-Numbers/01. TRES4-Numbers/1. TRES4 Numbers_Условие.docx
+++ b/C#/C# 2 Contests/1/TRES4-Numbers/01. TRES4-Numbers/1. TRES4 Numbers_Условие.docx
@@ -1,10 +1,10 @@
 
 <file path=word/document.xml><?xml version="1.0" encoding="utf-8"?>
-<w:document xmlns:wpc="http://schemas.microsoft.com/office/word/2010/wordprocessingCanvas" xmlns:mc="http://schemas.openxmlformats.org/markup-compatibility/2006" xmlns:o="urn:schemas-microsoft-com:office:office" xmlns:r="http://schemas.openxmlformats.org/officeDocument/2006/relationships" xmlns:m="http://schemas.openxmlformats.org/officeDocument/2006/math" xmlns:v="urn:schemas-microsoft-com:vml" xmlns:wp14="http://schemas.microsoft.com/office/word/2010/wordprocessingDrawing" xmlns:wp="http://schemas.openxmlformats.org/drawingml/2006/wordprocessingDrawing" xmlns:w10="urn:schemas-microsoft-com:office:word" xmlns:w="http://schemas.openxmlformats.org/wordprocessingml/2006/main" xmlns:w14="http://schemas.microsoft.com/office/word/2010/wordml" xmlns:wpg="http://schemas.microsoft.com/office/word/2010/wordprocessingGroup" xmlns:wpi="http://schemas.microsoft.com/office/word/2010/wordprocessingInk" xmlns:wne="http://schemas.microsoft.com/office/word/2006/wordml" xmlns:wps="http://schemas.microsoft.com/office/word/2010/wordprocessingShape" mc:Ignorable="w14 wp14">
+<w:document xmlns:ve="http://schemas.openxmlformats.org/markup-compatibility/2006" xmlns:o="urn:schemas-microsoft-com:office:office" xmlns:r="http://schemas.openxmlformats.org/officeDocument/2006/relationships" xmlns:m="http://schemas.openxmlformats.org/officeDocument/2006/math" xmlns:v="urn:schemas-microsoft-com:vml" xmlns:wp="http://schemas.openxmlformats.org/drawingml/2006/wordprocessingDrawing" xmlns:w10="urn:schemas-microsoft-com:office:word" xmlns:w="http://schemas.openxmlformats.org/wordprocessingml/2006/main" xmlns:wne="http://schemas.microsoft.com/office/word/2006/wordml">
   <w:body>
     <w:p>
       <w:pPr>
-        <w:pStyle w:val="Heading2"/>
+        <w:pStyle w:val="2"/>
         <w:jc w:val="center"/>
         <w:rPr>
           <w:noProof/>
@@ -193,19 +193,11 @@
         <w:rPr>
           <w:b/>
         </w:rPr>
-        <w:t xml:space="preserve"> here on </w:t>
-      </w:r>
-      <w:proofErr w:type="gramStart"/>
-      <w:r>
-        <w:rPr>
-          <w:b/>
-        </w:rPr>
-        <w:t>Earth</w:t>
+        <w:t xml:space="preserve"> here on Earth</w:t>
       </w:r>
       <w:r>
         <w:t>.</w:t>
       </w:r>
-      <w:proofErr w:type="gramEnd"/>
       <w:r>
         <w:t xml:space="preserve"> </w:t>
       </w:r>
@@ -227,11 +219,11 @@
     </w:p>
     <w:tbl>
       <w:tblPr>
-        <w:tblStyle w:val="TableGrid"/>
+        <w:tblStyle w:val="a5"/>
         <w:tblW w:w="0" w:type="auto"/>
         <w:jc w:val="center"/>
         <w:tblLayout w:type="fixed"/>
-        <w:tblLook w:val="04A0" w:firstRow="1" w:lastRow="0" w:firstColumn="1" w:lastColumn="0" w:noHBand="0" w:noVBand="1"/>
+        <w:tblLook w:val="04A0"/>
       </w:tblPr>
       <w:tblGrid>
         <w:gridCol w:w="997"/>
@@ -250,8 +242,14 @@
             <w:pPr>
               <w:spacing w:before="60" w:after="60"/>
               <w:jc w:val="center"/>
+              <w:rPr>
+                <w:color w:val="FF0000"/>
+              </w:rPr>
             </w:pPr>
             <w:r>
+              <w:rPr>
+                <w:color w:val="FF0000"/>
+              </w:rPr>
               <w:t>LON+</w:t>
             </w:r>
           </w:p>
@@ -268,12 +266,14 @@
               <w:rPr>
                 <w:rFonts w:ascii="Consolas" w:hAnsi="Consolas" w:cs="Consolas"/>
                 <w:noProof/>
+                <w:color w:val="FF0000"/>
               </w:rPr>
             </w:pPr>
             <w:r>
               <w:rPr>
                 <w:rFonts w:ascii="Consolas" w:hAnsi="Consolas" w:cs="Consolas"/>
                 <w:noProof/>
+                <w:color w:val="FF0000"/>
               </w:rPr>
               <w:t>0</w:t>
             </w:r>
@@ -293,11 +293,20 @@
             <w:pPr>
               <w:spacing w:before="60" w:after="60"/>
               <w:jc w:val="center"/>
+              <w:rPr>
+                <w:color w:val="FF0000"/>
+              </w:rPr>
             </w:pPr>
             <w:r>
+              <w:rPr>
+                <w:color w:val="FF0000"/>
+              </w:rPr>
               <w:t>VK</w:t>
             </w:r>
             <w:r>
+              <w:rPr>
+                <w:color w:val="FF0000"/>
+              </w:rPr>
               <w:t>-</w:t>
             </w:r>
           </w:p>
@@ -314,12 +323,14 @@
               <w:rPr>
                 <w:rFonts w:ascii="Consolas" w:hAnsi="Consolas" w:cs="Consolas"/>
                 <w:noProof/>
+                <w:color w:val="FF0000"/>
               </w:rPr>
             </w:pPr>
             <w:r>
               <w:rPr>
                 <w:rFonts w:ascii="Consolas" w:hAnsi="Consolas" w:cs="Consolas"/>
                 <w:noProof/>
+                <w:color w:val="FF0000"/>
               </w:rPr>
               <w:t>1</w:t>
             </w:r>
@@ -340,8 +351,14 @@
             <w:pPr>
               <w:spacing w:before="60" w:after="60"/>
               <w:jc w:val="center"/>
+              <w:rPr>
+                <w:color w:val="FF0000"/>
+              </w:rPr>
             </w:pPr>
             <w:r>
+              <w:rPr>
+                <w:color w:val="FF0000"/>
+              </w:rPr>
               <w:t>*ACAD</w:t>
             </w:r>
           </w:p>
@@ -358,12 +375,14 @@
               <w:rPr>
                 <w:rFonts w:ascii="Consolas" w:hAnsi="Consolas" w:cs="Consolas"/>
                 <w:noProof/>
+                <w:color w:val="FF0000"/>
               </w:rPr>
             </w:pPr>
             <w:r>
               <w:rPr>
                 <w:rFonts w:ascii="Consolas" w:hAnsi="Consolas" w:cs="Consolas"/>
                 <w:noProof/>
+                <w:color w:val="FF0000"/>
               </w:rPr>
               <w:t>2</w:t>
             </w:r>
@@ -384,11 +403,20 @@
             <w:pPr>
               <w:spacing w:before="60" w:after="60"/>
               <w:jc w:val="center"/>
+              <w:rPr>
+                <w:color w:val="FF0000"/>
+              </w:rPr>
             </w:pPr>
             <w:r>
+              <w:rPr>
+                <w:color w:val="FF0000"/>
+              </w:rPr>
               <w:t>^</w:t>
             </w:r>
             <w:r>
+              <w:rPr>
+                <w:color w:val="FF0000"/>
+              </w:rPr>
               <w:t>MIM</w:t>
             </w:r>
           </w:p>
@@ -405,12 +433,14 @@
               <w:rPr>
                 <w:rFonts w:ascii="Consolas" w:hAnsi="Consolas" w:cs="Consolas"/>
                 <w:noProof/>
+                <w:color w:val="FF0000"/>
               </w:rPr>
             </w:pPr>
             <w:r>
               <w:rPr>
                 <w:rFonts w:ascii="Consolas" w:hAnsi="Consolas" w:cs="Consolas"/>
                 <w:noProof/>
+                <w:color w:val="FF0000"/>
               </w:rPr>
               <w:t>3</w:t>
             </w:r>
@@ -431,8 +461,14 @@
             <w:pPr>
               <w:spacing w:before="60" w:after="60"/>
               <w:jc w:val="center"/>
+              <w:rPr>
+                <w:color w:val="FF0000"/>
+              </w:rPr>
             </w:pPr>
             <w:r>
+              <w:rPr>
+                <w:color w:val="FF0000"/>
+              </w:rPr>
               <w:t>ERIK|</w:t>
             </w:r>
           </w:p>
@@ -449,12 +485,14 @@
               <w:rPr>
                 <w:rFonts w:ascii="Consolas" w:hAnsi="Consolas" w:cs="Consolas"/>
                 <w:noProof/>
+                <w:color w:val="FF0000"/>
               </w:rPr>
             </w:pPr>
             <w:r>
               <w:rPr>
                 <w:rFonts w:ascii="Consolas" w:hAnsi="Consolas" w:cs="Consolas"/>
                 <w:noProof/>
+                <w:color w:val="FF0000"/>
               </w:rPr>
               <w:t>4</w:t>
             </w:r>
@@ -475,11 +513,20 @@
             <w:pPr>
               <w:spacing w:before="60" w:after="60"/>
               <w:jc w:val="center"/>
+              <w:rPr>
+                <w:color w:val="FF0000"/>
+              </w:rPr>
             </w:pPr>
             <w:r>
+              <w:rPr>
+                <w:color w:val="FF0000"/>
+              </w:rPr>
               <w:t>SEY</w:t>
             </w:r>
             <w:r>
+              <w:rPr>
+                <w:color w:val="FF0000"/>
+              </w:rPr>
               <w:t>&amp;</w:t>
             </w:r>
           </w:p>
@@ -496,12 +543,14 @@
               <w:rPr>
                 <w:rFonts w:ascii="Consolas" w:hAnsi="Consolas" w:cs="Consolas"/>
                 <w:noProof/>
+                <w:color w:val="FF0000"/>
               </w:rPr>
             </w:pPr>
             <w:r>
               <w:rPr>
                 <w:rFonts w:ascii="Consolas" w:hAnsi="Consolas" w:cs="Consolas"/>
                 <w:noProof/>
+                <w:color w:val="FF0000"/>
               </w:rPr>
               <w:t>5</w:t>
             </w:r>
@@ -522,11 +571,20 @@
             <w:pPr>
               <w:spacing w:before="60" w:after="60"/>
               <w:jc w:val="center"/>
+              <w:rPr>
+                <w:color w:val="FF0000"/>
+              </w:rPr>
             </w:pPr>
             <w:r>
+              <w:rPr>
+                <w:color w:val="FF0000"/>
+              </w:rPr>
               <w:t>EMY</w:t>
             </w:r>
             <w:r>
+              <w:rPr>
+                <w:color w:val="FF0000"/>
+              </w:rPr>
               <w:t>&gt;&gt;</w:t>
             </w:r>
           </w:p>
@@ -543,12 +601,14 @@
               <w:rPr>
                 <w:rFonts w:ascii="Consolas" w:hAnsi="Consolas" w:cs="Consolas"/>
                 <w:noProof/>
+                <w:color w:val="FF0000"/>
               </w:rPr>
             </w:pPr>
             <w:r>
               <w:rPr>
                 <w:rFonts w:ascii="Consolas" w:hAnsi="Consolas" w:cs="Consolas"/>
                 <w:noProof/>
+                <w:color w:val="FF0000"/>
               </w:rPr>
               <w:t>6</w:t>
             </w:r>
@@ -569,8 +629,14 @@
             <w:pPr>
               <w:spacing w:before="60" w:after="60"/>
               <w:jc w:val="center"/>
+              <w:rPr>
+                <w:color w:val="FF0000"/>
+              </w:rPr>
             </w:pPr>
             <w:r>
+              <w:rPr>
+                <w:color w:val="FF0000"/>
+              </w:rPr>
               <w:t>/TEL</w:t>
             </w:r>
           </w:p>
@@ -587,12 +653,14 @@
               <w:rPr>
                 <w:rFonts w:ascii="Consolas" w:hAnsi="Consolas" w:cs="Consolas"/>
                 <w:noProof/>
+                <w:color w:val="FF0000"/>
               </w:rPr>
             </w:pPr>
             <w:r>
               <w:rPr>
                 <w:rFonts w:ascii="Consolas" w:hAnsi="Consolas" w:cs="Consolas"/>
                 <w:noProof/>
+                <w:color w:val="FF0000"/>
               </w:rPr>
               <w:t>7</w:t>
             </w:r>
@@ -612,11 +680,20 @@
             <w:pPr>
               <w:spacing w:before="60" w:after="60"/>
               <w:jc w:val="center"/>
+              <w:rPr>
+                <w:color w:val="FF0000"/>
+              </w:rPr>
             </w:pPr>
             <w:r>
+              <w:rPr>
+                <w:color w:val="FF0000"/>
+              </w:rPr>
               <w:t>&lt;&lt;</w:t>
             </w:r>
             <w:r>
+              <w:rPr>
+                <w:color w:val="FF0000"/>
+              </w:rPr>
               <w:t>DON</w:t>
             </w:r>
           </w:p>
@@ -633,14 +710,24 @@
               <w:rPr>
                 <w:rFonts w:ascii="Consolas" w:hAnsi="Consolas" w:cs="Consolas"/>
                 <w:noProof/>
+                <w:color w:val="FF0000"/>
               </w:rPr>
             </w:pPr>
+            <w:commentRangeStart w:id="0"/>
             <w:r>
               <w:rPr>
                 <w:rFonts w:ascii="Consolas" w:hAnsi="Consolas" w:cs="Consolas"/>
                 <w:noProof/>
+                <w:color w:val="FF0000"/>
               </w:rPr>
               <w:t>8</w:t>
+            </w:r>
+            <w:commentRangeEnd w:id="0"/>
+            <w:r>
+              <w:rPr>
+                <w:rStyle w:val="ae"/>
+              </w:rPr>
+              <w:commentReference w:id="0"/>
             </w:r>
           </w:p>
         </w:tc>
@@ -839,7 +926,7 @@
     </w:p>
     <w:p>
       <w:pPr>
-        <w:pStyle w:val="Heading3"/>
+        <w:pStyle w:val="3"/>
       </w:pPr>
       <w:r>
         <w:t>Input</w:t>
@@ -878,7 +965,7 @@
     </w:p>
     <w:p>
       <w:pPr>
-        <w:pStyle w:val="Heading3"/>
+        <w:pStyle w:val="3"/>
       </w:pPr>
       <w:r>
         <w:t>Output</w:t>
@@ -903,7 +990,7 @@
     </w:p>
     <w:p>
       <w:pPr>
-        <w:pStyle w:val="Heading3"/>
+        <w:pStyle w:val="3"/>
       </w:pPr>
       <w:r>
         <w:t>Constraints</w:t>
@@ -933,11 +1020,20 @@
       <w:r>
         <w:t xml:space="preserve"> and </w:t>
       </w:r>
+      <w:commentRangeStart w:id="1"/>
       <w:r>
         <w:rPr>
           <w:b/>
+          <w:color w:val="FF0000"/>
         </w:rPr>
         <w:t>18 000 000 000 000 000 000</w:t>
+      </w:r>
+      <w:commentRangeEnd w:id="1"/>
+      <w:r>
+        <w:rPr>
+          <w:rStyle w:val="ae"/>
+        </w:rPr>
+        <w:commentReference w:id="1"/>
       </w:r>
       <w:r>
         <w:t>.</w:t>
@@ -1032,28 +1128,28 @@
       <w:r>
         <w:t xml:space="preserve">: </w:t>
       </w:r>
-      <w:bookmarkStart w:id="0" w:name="_GoBack"/>
+      <w:bookmarkStart w:id="2" w:name="_GoBack"/>
       <w:r>
         <w:rPr>
           <w:b/>
         </w:rPr>
         <w:t>16 MB</w:t>
       </w:r>
-      <w:bookmarkEnd w:id="0"/>
+      <w:bookmarkEnd w:id="2"/>
       <w:r>
         <w:t>.</w:t>
       </w:r>
     </w:p>
     <w:p>
       <w:pPr>
-        <w:pStyle w:val="Heading3"/>
+        <w:pStyle w:val="3"/>
       </w:pPr>
     </w:p>
     <w:p/>
     <w:p/>
     <w:p>
       <w:pPr>
-        <w:pStyle w:val="Heading3"/>
+        <w:pStyle w:val="3"/>
       </w:pPr>
       <w:r>
         <w:rPr>
@@ -1071,7 +1167,7 @@
         <w:tblW w:w="9360" w:type="dxa"/>
         <w:tblInd w:w="100" w:type="dxa"/>
         <w:tblLayout w:type="fixed"/>
-        <w:tblLook w:val="0000" w:firstRow="0" w:lastRow="0" w:firstColumn="0" w:lastColumn="0" w:noHBand="0" w:noVBand="0"/>
+        <w:tblLook w:val="0000"/>
       </w:tblPr>
       <w:tblGrid>
         <w:gridCol w:w="1170"/>
@@ -1101,12 +1197,12 @@
             <w:pPr>
               <w:spacing w:before="0" w:after="0"/>
               <w:rPr>
-                <w:rStyle w:val="Strong"/>
+                <w:rStyle w:val="ac"/>
               </w:rPr>
             </w:pPr>
             <w:r>
               <w:rPr>
-                <w:rStyle w:val="Strong"/>
+                <w:rStyle w:val="ac"/>
                 <w:rFonts w:hint="eastAsia"/>
               </w:rPr>
               <w:t>Input</w:t>
@@ -1133,12 +1229,12 @@
             <w:pPr>
               <w:spacing w:before="0" w:after="0"/>
               <w:rPr>
-                <w:rStyle w:val="Strong"/>
+                <w:rStyle w:val="ac"/>
               </w:rPr>
             </w:pPr>
             <w:r>
               <w:rPr>
-                <w:rStyle w:val="Strong"/>
+                <w:rStyle w:val="ac"/>
                 <w:rFonts w:hint="eastAsia"/>
               </w:rPr>
               <w:t>Output</w:t>
@@ -1158,7 +1254,7 @@
             <w:pPr>
               <w:spacing w:before="0" w:after="0"/>
               <w:rPr>
-                <w:rStyle w:val="Strong"/>
+                <w:rStyle w:val="ac"/>
               </w:rPr>
             </w:pPr>
           </w:p>
@@ -1177,12 +1273,12 @@
             <w:pPr>
               <w:spacing w:before="0" w:after="0"/>
               <w:rPr>
-                <w:rStyle w:val="Strong"/>
+                <w:rStyle w:val="ac"/>
               </w:rPr>
             </w:pPr>
             <w:r>
               <w:rPr>
-                <w:rStyle w:val="Strong"/>
+                <w:rStyle w:val="ac"/>
               </w:rPr>
               <w:t>Input</w:t>
             </w:r>
@@ -1202,12 +1298,12 @@
             <w:pPr>
               <w:spacing w:before="0" w:after="0"/>
               <w:rPr>
-                <w:rStyle w:val="Strong"/>
+                <w:rStyle w:val="ac"/>
               </w:rPr>
             </w:pPr>
             <w:r>
               <w:rPr>
-                <w:rStyle w:val="Strong"/>
+                <w:rStyle w:val="ac"/>
               </w:rPr>
               <w:t>Output</w:t>
             </w:r>
@@ -1319,6 +1415,7 @@
                 <w:noProof/>
               </w:rPr>
             </w:pPr>
+            <w:commentRangeStart w:id="3"/>
             <w:r>
               <w:rPr>
                 <w:rFonts w:ascii="Consolas" w:hAnsi="Consolas" w:cs="Consolas"/>
@@ -1326,6 +1423,13 @@
                 <w:szCs w:val="25"/>
               </w:rPr>
               <w:t>154</w:t>
+            </w:r>
+            <w:commentRangeEnd w:id="3"/>
+            <w:r>
+              <w:rPr>
+                <w:rStyle w:val="ae"/>
+              </w:rPr>
+              <w:commentReference w:id="3"/>
             </w:r>
           </w:p>
         </w:tc>
@@ -1347,12 +1451,50 @@
                 <w:noProof/>
               </w:rPr>
             </w:pPr>
+            <w:commentRangeStart w:id="4"/>
             <w:r>
               <w:rPr>
                 <w:rFonts w:ascii="Consolas" w:hAnsi="Consolas" w:cs="Consolas"/>
                 <w:noProof/>
               </w:rPr>
-              <w:t>VK-&lt;&lt;DONVK-</w:t>
+              <w:t>VK-</w:t>
+            </w:r>
+            <w:commentRangeEnd w:id="4"/>
+            <w:r>
+              <w:rPr>
+                <w:rStyle w:val="ae"/>
+              </w:rPr>
+              <w:commentReference w:id="4"/>
+            </w:r>
+            <w:commentRangeStart w:id="5"/>
+            <w:r>
+              <w:rPr>
+                <w:rFonts w:ascii="Consolas" w:hAnsi="Consolas" w:cs="Consolas"/>
+                <w:noProof/>
+              </w:rPr>
+              <w:t>&lt;&lt;DON</w:t>
+            </w:r>
+            <w:commentRangeEnd w:id="5"/>
+            <w:r>
+              <w:rPr>
+                <w:rStyle w:val="ae"/>
+              </w:rPr>
+              <w:commentReference w:id="5"/>
+            </w:r>
+            <w:commentRangeStart w:id="6"/>
+            <w:r>
+              <w:rPr>
+                <w:rFonts w:ascii="Consolas" w:hAnsi="Consolas" w:cs="Consolas"/>
+                <w:noProof/>
+              </w:rPr>
+              <w:t>VK-</w:t>
+            </w:r>
+            <w:commentRangeEnd w:id="6"/>
+            <w:r>
+              <w:rPr>
+                <w:rStyle w:val="ae"/>
+              </w:rPr>
+              <w:commentReference w:id="6"/>
             </w:r>
           </w:p>
         </w:tc>
@@ -1364,7 +1506,7 @@
         <w:tblW w:w="9360" w:type="dxa"/>
         <w:tblInd w:w="100" w:type="dxa"/>
         <w:tblLayout w:type="fixed"/>
-        <w:tblLook w:val="0000" w:firstRow="0" w:lastRow="0" w:firstColumn="0" w:lastColumn="0" w:noHBand="0" w:noVBand="0"/>
+        <w:tblLook w:val="0000"/>
       </w:tblPr>
       <w:tblGrid>
         <w:gridCol w:w="810"/>
@@ -1394,12 +1536,12 @@
             <w:pPr>
               <w:spacing w:before="0" w:after="0"/>
               <w:rPr>
-                <w:rStyle w:val="Strong"/>
+                <w:rStyle w:val="ac"/>
               </w:rPr>
             </w:pPr>
             <w:r>
               <w:rPr>
-                <w:rStyle w:val="Strong"/>
+                <w:rStyle w:val="ac"/>
                 <w:rFonts w:hint="eastAsia"/>
               </w:rPr>
               <w:t>Input</w:t>
@@ -1426,12 +1568,12 @@
             <w:pPr>
               <w:spacing w:before="0" w:after="0"/>
               <w:rPr>
-                <w:rStyle w:val="Strong"/>
+                <w:rStyle w:val="ac"/>
               </w:rPr>
             </w:pPr>
             <w:r>
               <w:rPr>
-                <w:rStyle w:val="Strong"/>
+                <w:rStyle w:val="ac"/>
                 <w:rFonts w:hint="eastAsia"/>
               </w:rPr>
               <w:t>Output</w:t>
@@ -1451,7 +1593,7 @@
             <w:pPr>
               <w:spacing w:before="0" w:after="0"/>
               <w:rPr>
-                <w:rStyle w:val="Strong"/>
+                <w:rStyle w:val="ac"/>
               </w:rPr>
             </w:pPr>
           </w:p>
@@ -1470,12 +1612,12 @@
             <w:pPr>
               <w:spacing w:before="0" w:after="0"/>
               <w:rPr>
-                <w:rStyle w:val="Strong"/>
+                <w:rStyle w:val="ac"/>
               </w:rPr>
             </w:pPr>
             <w:r>
               <w:rPr>
-                <w:rStyle w:val="Strong"/>
+                <w:rStyle w:val="ac"/>
               </w:rPr>
               <w:t>Input</w:t>
             </w:r>
@@ -1495,12 +1637,12 @@
             <w:pPr>
               <w:spacing w:before="0" w:after="0"/>
               <w:rPr>
-                <w:rStyle w:val="Strong"/>
+                <w:rStyle w:val="ac"/>
               </w:rPr>
             </w:pPr>
             <w:r>
               <w:rPr>
-                <w:rStyle w:val="Strong"/>
+                <w:rStyle w:val="ac"/>
               </w:rPr>
               <w:t>Output</w:t>
             </w:r>
@@ -1666,8 +1808,151 @@
 </w:document>
 </file>
 
+<file path=word/comments.xml><?xml version="1.0" encoding="utf-8"?>
+<w:comments xmlns:ve="http://schemas.openxmlformats.org/markup-compatibility/2006" xmlns:o="urn:schemas-microsoft-com:office:office" xmlns:r="http://schemas.openxmlformats.org/officeDocument/2006/relationships" xmlns:m="http://schemas.openxmlformats.org/officeDocument/2006/math" xmlns:v="urn:schemas-microsoft-com:vml" xmlns:wp="http://schemas.openxmlformats.org/drawingml/2006/wordprocessingDrawing" xmlns:w10="urn:schemas-microsoft-com:office:word" xmlns:w="http://schemas.openxmlformats.org/wordprocessingml/2006/main" xmlns:wne="http://schemas.microsoft.com/office/word/2006/wordml">
+  <w:comment w:id="0" w:author="PePsi" w:date="2016-05-30T16:54:00Z" w:initials="P">
+    <w:p>
+      <w:pPr>
+        <w:pStyle w:val="af"/>
+        <w:rPr>
+          <w:lang w:val="bg-BG"/>
+        </w:rPr>
+      </w:pPr>
+      <w:r>
+        <w:rPr>
+          <w:rStyle w:val="ae"/>
+        </w:rPr>
+        <w:annotationRef/>
+      </w:r>
+      <w:r>
+        <w:t>9-тична БС</w:t>
+      </w:r>
+    </w:p>
+  </w:comment>
+  <w:comment w:id="1" w:author="PePsi" w:date="2016-05-30T16:56:00Z" w:initials="P">
+    <w:p>
+      <w:pPr>
+        <w:pStyle w:val="af"/>
+        <w:numPr>
+          <w:ilvl w:val="0"/>
+          <w:numId w:val="22"/>
+        </w:numPr>
+      </w:pPr>
+      <w:r>
+        <w:rPr>
+          <w:rStyle w:val="ae"/>
+        </w:rPr>
+        <w:annotationRef/>
+      </w:r>
+      <w:r>
+        <w:t>ulong</w:t>
+      </w:r>
+    </w:p>
+  </w:comment>
+  <w:comment w:id="3" w:author="PePsi" w:date="2016-05-30T16:59:00Z" w:initials="P">
+    <w:p>
+      <w:pPr>
+        <w:pStyle w:val="af"/>
+      </w:pPr>
+      <w:r>
+        <w:rPr>
+          <w:rStyle w:val="ae"/>
+        </w:rPr>
+        <w:annotationRef/>
+      </w:r>
+    </w:p>
+    <w:p>
+      <w:pPr>
+        <w:pStyle w:val="af"/>
+      </w:pPr>
+      <w:r>
+        <w:t>154/9 = 17 =&gt; 1</w:t>
+      </w:r>
+    </w:p>
+    <w:p>
+      <w:pPr>
+        <w:pStyle w:val="af"/>
+      </w:pPr>
+      <w:r>
+        <w:t>17/9=1 =&gt; 8</w:t>
+      </w:r>
+    </w:p>
+    <w:p>
+      <w:pPr>
+        <w:pStyle w:val="af"/>
+      </w:pPr>
+      <w:r>
+        <w:t>1/9=0 =&gt; 1</w:t>
+      </w:r>
+    </w:p>
+    <w:p>
+      <w:pPr>
+        <w:pStyle w:val="af"/>
+        <w:rPr>
+          <w:lang w:val="bg-BG"/>
+        </w:rPr>
+      </w:pPr>
+      <w:r>
+        <w:rPr>
+          <w:lang w:val="bg-BG"/>
+        </w:rPr>
+        <w:t>Взимаме остатъците в обратен ред</w:t>
+      </w:r>
+    </w:p>
+  </w:comment>
+  <w:comment w:id="4" w:author="PePsi" w:date="2016-05-30T16:57:00Z" w:initials="P">
+    <w:p>
+      <w:pPr>
+        <w:pStyle w:val="af"/>
+      </w:pPr>
+      <w:r>
+        <w:rPr>
+          <w:rStyle w:val="ae"/>
+        </w:rPr>
+        <w:annotationRef/>
+      </w:r>
+      <w:r>
+        <w:t>1</w:t>
+      </w:r>
+    </w:p>
+  </w:comment>
+  <w:comment w:id="5" w:author="PePsi" w:date="2016-05-30T16:58:00Z" w:initials="P">
+    <w:p>
+      <w:pPr>
+        <w:pStyle w:val="af"/>
+      </w:pPr>
+      <w:r>
+        <w:rPr>
+          <w:rStyle w:val="ae"/>
+        </w:rPr>
+        <w:annotationRef/>
+      </w:r>
+      <w:r>
+        <w:t>8</w:t>
+      </w:r>
+    </w:p>
+  </w:comment>
+  <w:comment w:id="6" w:author="PePsi" w:date="2016-05-30T16:58:00Z" w:initials="P">
+    <w:p>
+      <w:pPr>
+        <w:pStyle w:val="af"/>
+      </w:pPr>
+      <w:r>
+        <w:rPr>
+          <w:rStyle w:val="ae"/>
+        </w:rPr>
+        <w:annotationRef/>
+      </w:r>
+      <w:r>
+        <w:t>1</w:t>
+      </w:r>
+    </w:p>
+  </w:comment>
+</w:comments>
+</file>
+
 <file path=word/endnotes.xml><?xml version="1.0" encoding="utf-8"?>
-<w:endnotes xmlns:wpc="http://schemas.microsoft.com/office/word/2010/wordprocessingCanvas" xmlns:mc="http://schemas.openxmlformats.org/markup-compatibility/2006" xmlns:o="urn:schemas-microsoft-com:office:office" xmlns:r="http://schemas.openxmlformats.org/officeDocument/2006/relationships" xmlns:m="http://schemas.openxmlformats.org/officeDocument/2006/math" xmlns:v="urn:schemas-microsoft-com:vml" xmlns:wp14="http://schemas.microsoft.com/office/word/2010/wordprocessingDrawing" xmlns:wp="http://schemas.openxmlformats.org/drawingml/2006/wordprocessingDrawing" xmlns:w10="urn:schemas-microsoft-com:office:word" xmlns:w="http://schemas.openxmlformats.org/wordprocessingml/2006/main" xmlns:w14="http://schemas.microsoft.com/office/word/2010/wordml" xmlns:wpg="http://schemas.microsoft.com/office/word/2010/wordprocessingGroup" xmlns:wpi="http://schemas.microsoft.com/office/word/2010/wordprocessingInk" xmlns:wne="http://schemas.microsoft.com/office/word/2006/wordml" xmlns:wps="http://schemas.microsoft.com/office/word/2010/wordprocessingShape" mc:Ignorable="w14 wp14">
+<w:endnotes xmlns:ve="http://schemas.openxmlformats.org/markup-compatibility/2006" xmlns:o="urn:schemas-microsoft-com:office:office" xmlns:r="http://schemas.openxmlformats.org/officeDocument/2006/relationships" xmlns:m="http://schemas.openxmlformats.org/officeDocument/2006/math" xmlns:v="urn:schemas-microsoft-com:vml" xmlns:wp="http://schemas.openxmlformats.org/drawingml/2006/wordprocessingDrawing" xmlns:w10="urn:schemas-microsoft-com:office:word" xmlns:w="http://schemas.openxmlformats.org/wordprocessingml/2006/main" xmlns:wne="http://schemas.microsoft.com/office/word/2006/wordml">
   <w:endnote w:type="separator" w:id="-1">
     <w:p>
       <w:r>
@@ -1686,7 +1971,7 @@
 </file>
 
 <file path=word/footer1.xml><?xml version="1.0" encoding="utf-8"?>
-<w:ftr xmlns:wpc="http://schemas.microsoft.com/office/word/2010/wordprocessingCanvas" xmlns:mc="http://schemas.openxmlformats.org/markup-compatibility/2006" xmlns:o="urn:schemas-microsoft-com:office:office" xmlns:r="http://schemas.openxmlformats.org/officeDocument/2006/relationships" xmlns:m="http://schemas.openxmlformats.org/officeDocument/2006/math" xmlns:v="urn:schemas-microsoft-com:vml" xmlns:wp14="http://schemas.microsoft.com/office/word/2010/wordprocessingDrawing" xmlns:wp="http://schemas.openxmlformats.org/drawingml/2006/wordprocessingDrawing" xmlns:w10="urn:schemas-microsoft-com:office:word" xmlns:w="http://schemas.openxmlformats.org/wordprocessingml/2006/main" xmlns:w14="http://schemas.microsoft.com/office/word/2010/wordml" xmlns:wpg="http://schemas.microsoft.com/office/word/2010/wordprocessingGroup" xmlns:wpi="http://schemas.microsoft.com/office/word/2010/wordprocessingInk" xmlns:wne="http://schemas.microsoft.com/office/word/2006/wordml" xmlns:wps="http://schemas.microsoft.com/office/word/2010/wordprocessingShape" mc:Ignorable="w14 wp14">
+<w:ftr xmlns:ve="http://schemas.openxmlformats.org/markup-compatibility/2006" xmlns:o="urn:schemas-microsoft-com:office:office" xmlns:r="http://schemas.openxmlformats.org/officeDocument/2006/relationships" xmlns:m="http://schemas.openxmlformats.org/officeDocument/2006/math" xmlns:v="urn:schemas-microsoft-com:vml" xmlns:wp="http://schemas.openxmlformats.org/drawingml/2006/wordprocessingDrawing" xmlns:w10="urn:schemas-microsoft-com:office:word" xmlns:w="http://schemas.openxmlformats.org/wordprocessingml/2006/main" xmlns:wne="http://schemas.microsoft.com/office/word/2006/wordml">
   <w:p>
     <w:pPr>
       <w:spacing w:before="0" w:after="0"/>
@@ -1704,7 +1989,7 @@
         <w:left w:w="0" w:type="dxa"/>
         <w:right w:w="0" w:type="dxa"/>
       </w:tblCellMar>
-      <w:tblLook w:val="04A0" w:firstRow="1" w:lastRow="0" w:firstColumn="1" w:lastColumn="0" w:noHBand="0" w:noVBand="1"/>
+      <w:tblLook w:val="04A0"/>
     </w:tblPr>
     <w:tblGrid>
       <w:gridCol w:w="3119"/>
@@ -1724,7 +2009,7 @@
         </w:tcPr>
         <w:p>
           <w:pPr>
-            <w:pStyle w:val="Header"/>
+            <w:pStyle w:val="a3"/>
             <w:rPr>
               <w:rFonts w:ascii="Lucida Sans" w:hAnsi="Lucida Sans"/>
               <w:sz w:val="8"/>
@@ -1745,7 +2030,7 @@
         </w:tcPr>
         <w:p>
           <w:pPr>
-            <w:pStyle w:val="Footer"/>
+            <w:pStyle w:val="a4"/>
             <w:spacing w:before="60"/>
             <w:jc w:val="left"/>
             <w:rPr>
@@ -1773,7 +2058,7 @@
         </w:tcPr>
         <w:p>
           <w:pPr>
-            <w:pStyle w:val="Footer"/>
+            <w:pStyle w:val="a4"/>
             <w:spacing w:before="60"/>
           </w:pPr>
           <w:r>
@@ -1789,7 +2074,7 @@
             <w:rPr>
               <w:noProof/>
             </w:rPr>
-            <w:t>1</w:t>
+            <w:t>2</w:t>
           </w:r>
           <w:r>
             <w:fldChar w:fldCharType="end"/>
@@ -1827,7 +2112,7 @@
         </w:tcPr>
         <w:p>
           <w:pPr>
-            <w:pStyle w:val="Footer"/>
+            <w:pStyle w:val="a4"/>
             <w:spacing w:before="60"/>
             <w:jc w:val="right"/>
             <w:rPr>
@@ -1839,7 +2124,7 @@
           <w:hyperlink r:id="rId1" w:history="1">
             <w:r>
               <w:rPr>
-                <w:rStyle w:val="Hyperlink"/>
+                <w:rStyle w:val="a8"/>
                 <w:noProof/>
               </w:rPr>
               <w:t>facebook.com/TelerikAcademy</w:t>
@@ -1859,7 +2144,7 @@
   </w:tbl>
   <w:p>
     <w:pPr>
-      <w:pStyle w:val="Footer"/>
+      <w:pStyle w:val="a4"/>
       <w:jc w:val="left"/>
       <w:rPr>
         <w:sz w:val="6"/>
@@ -1871,7 +2156,7 @@
 </file>
 
 <file path=word/footnotes.xml><?xml version="1.0" encoding="utf-8"?>
-<w:footnotes xmlns:wpc="http://schemas.microsoft.com/office/word/2010/wordprocessingCanvas" xmlns:mc="http://schemas.openxmlformats.org/markup-compatibility/2006" xmlns:o="urn:schemas-microsoft-com:office:office" xmlns:r="http://schemas.openxmlformats.org/officeDocument/2006/relationships" xmlns:m="http://schemas.openxmlformats.org/officeDocument/2006/math" xmlns:v="urn:schemas-microsoft-com:vml" xmlns:wp14="http://schemas.microsoft.com/office/word/2010/wordprocessingDrawing" xmlns:wp="http://schemas.openxmlformats.org/drawingml/2006/wordprocessingDrawing" xmlns:w10="urn:schemas-microsoft-com:office:word" xmlns:w="http://schemas.openxmlformats.org/wordprocessingml/2006/main" xmlns:w14="http://schemas.microsoft.com/office/word/2010/wordml" xmlns:wpg="http://schemas.microsoft.com/office/word/2010/wordprocessingGroup" xmlns:wpi="http://schemas.microsoft.com/office/word/2010/wordprocessingInk" xmlns:wne="http://schemas.microsoft.com/office/word/2006/wordml" xmlns:wps="http://schemas.microsoft.com/office/word/2010/wordprocessingShape" mc:Ignorable="w14 wp14">
+<w:footnotes xmlns:ve="http://schemas.openxmlformats.org/markup-compatibility/2006" xmlns:o="urn:schemas-microsoft-com:office:office" xmlns:r="http://schemas.openxmlformats.org/officeDocument/2006/relationships" xmlns:m="http://schemas.openxmlformats.org/officeDocument/2006/math" xmlns:v="urn:schemas-microsoft-com:vml" xmlns:wp="http://schemas.openxmlformats.org/drawingml/2006/wordprocessingDrawing" xmlns:w10="urn:schemas-microsoft-com:office:word" xmlns:w="http://schemas.openxmlformats.org/wordprocessingml/2006/main" xmlns:wne="http://schemas.microsoft.com/office/word/2006/wordml">
   <w:footnote w:type="separator" w:id="-1">
     <w:p>
       <w:r>
@@ -1890,7 +2175,7 @@
 </file>
 
 <file path=word/header1.xml><?xml version="1.0" encoding="utf-8"?>
-<w:hdr xmlns:wpc="http://schemas.microsoft.com/office/word/2010/wordprocessingCanvas" xmlns:mc="http://schemas.openxmlformats.org/markup-compatibility/2006" xmlns:o="urn:schemas-microsoft-com:office:office" xmlns:r="http://schemas.openxmlformats.org/officeDocument/2006/relationships" xmlns:m="http://schemas.openxmlformats.org/officeDocument/2006/math" xmlns:v="urn:schemas-microsoft-com:vml" xmlns:wp14="http://schemas.microsoft.com/office/word/2010/wordprocessingDrawing" xmlns:wp="http://schemas.openxmlformats.org/drawingml/2006/wordprocessingDrawing" xmlns:w10="urn:schemas-microsoft-com:office:word" xmlns:w="http://schemas.openxmlformats.org/wordprocessingml/2006/main" xmlns:w14="http://schemas.microsoft.com/office/word/2010/wordml" xmlns:wpg="http://schemas.microsoft.com/office/word/2010/wordprocessingGroup" xmlns:wpi="http://schemas.microsoft.com/office/word/2010/wordprocessingInk" xmlns:wne="http://schemas.microsoft.com/office/word/2006/wordml" xmlns:wps="http://schemas.microsoft.com/office/word/2010/wordprocessingShape" mc:Ignorable="w14 wp14">
+<w:hdr xmlns:ve="http://schemas.openxmlformats.org/markup-compatibility/2006" xmlns:o="urn:schemas-microsoft-com:office:office" xmlns:r="http://schemas.openxmlformats.org/officeDocument/2006/relationships" xmlns:m="http://schemas.openxmlformats.org/officeDocument/2006/math" xmlns:v="urn:schemas-microsoft-com:vml" xmlns:wp="http://schemas.openxmlformats.org/drawingml/2006/wordprocessingDrawing" xmlns:w10="urn:schemas-microsoft-com:office:word" xmlns:w="http://schemas.openxmlformats.org/wordprocessingml/2006/main" xmlns:wne="http://schemas.microsoft.com/office/word/2006/wordml">
   <w:tbl>
     <w:tblPr>
       <w:tblW w:w="10206" w:type="dxa"/>
@@ -1900,7 +2185,7 @@
         <w:left w:w="0" w:type="dxa"/>
         <w:right w:w="0" w:type="dxa"/>
       </w:tblCellMar>
-      <w:tblLook w:val="04A0" w:firstRow="1" w:lastRow="0" w:firstColumn="1" w:lastColumn="0" w:noHBand="0" w:noVBand="1"/>
+      <w:tblLook w:val="04A0"/>
     </w:tblPr>
     <w:tblGrid>
       <w:gridCol w:w="2547"/>
@@ -1916,12 +2201,13 @@
         </w:tcPr>
         <w:p>
           <w:pPr>
-            <w:pStyle w:val="Header"/>
+            <w:pStyle w:val="a3"/>
             <w:jc w:val="left"/>
           </w:pPr>
           <w:r>
             <w:rPr>
               <w:noProof/>
+              <w:lang w:val="bg-BG" w:eastAsia="bg-BG"/>
             </w:rPr>
             <w:drawing>
               <wp:inline distT="0" distB="0" distL="0" distR="0">
@@ -1946,7 +2232,7 @@
                         <a:blip r:embed="rId2">
                           <a:extLst>
                             <a:ext uri="{28A0092B-C50C-407E-A947-70E740481C1C}">
-                              <a14:useLocalDpi xmlns:a14="http://schemas.microsoft.com/office/drawing/2010/main" val="0"/>
+                              <a14:useLocalDpi xmlns:a14="http://schemas.microsoft.com/office/drawing/2010/main" xmlns:wps="http://schemas.microsoft.com/office/word/2010/wordprocessingShape" xmlns:wpi="http://schemas.microsoft.com/office/word/2010/wordprocessingInk" xmlns:wpg="http://schemas.microsoft.com/office/word/2010/wordprocessingGroup" xmlns:w14="http://schemas.microsoft.com/office/word/2010/wordml" xmlns:w="http://schemas.openxmlformats.org/wordprocessingml/2006/main" xmlns:w10="urn:schemas-microsoft-com:office:word" xmlns:wp14="http://schemas.microsoft.com/office/word/2010/wordprocessingDrawing" xmlns:v="urn:schemas-microsoft-com:vml" xmlns:o="urn:schemas-microsoft-com:office:office" xmlns:mc="http://schemas.openxmlformats.org/markup-compatibility/2006" xmlns:wpc="http://schemas.microsoft.com/office/word/2010/wordprocessingCanvas" xmlns="" val="0"/>
                             </a:ext>
                           </a:extLst>
                         </a:blip>
@@ -1982,20 +2268,15 @@
         </w:tcPr>
         <w:p>
           <w:pPr>
-            <w:pStyle w:val="Header"/>
+            <w:pStyle w:val="a3"/>
             <w:spacing w:before="60" w:line="240" w:lineRule="exact"/>
           </w:pPr>
           <w:r>
             <w:t xml:space="preserve">31, </w:t>
           </w:r>
           <w:r>
-            <w:t xml:space="preserve">Alexander </w:t>
+            <w:t>Alexander Malinov</w:t>
           </w:r>
-          <w:proofErr w:type="spellStart"/>
-          <w:r>
-            <w:t>Malinov</w:t>
-          </w:r>
-          <w:proofErr w:type="spellEnd"/>
           <w:r>
             <w:t xml:space="preserve"> Blvd</w:t>
           </w:r>
@@ -2018,13 +2299,13 @@
         </w:p>
         <w:p>
           <w:pPr>
-            <w:pStyle w:val="Header"/>
+            <w:pStyle w:val="a3"/>
             <w:spacing w:line="240" w:lineRule="exact"/>
           </w:pPr>
           <w:hyperlink r:id="rId3" w:history="1">
             <w:r>
               <w:rPr>
-                <w:rStyle w:val="Hyperlink"/>
+                <w:rStyle w:val="a8"/>
               </w:rPr>
               <w:t>academy.telerik.com</w:t>
             </w:r>
@@ -2035,7 +2316,7 @@
         </w:p>
         <w:p>
           <w:pPr>
-            <w:pStyle w:val="Header"/>
+            <w:pStyle w:val="a3"/>
             <w:spacing w:line="240" w:lineRule="exact"/>
           </w:pPr>
         </w:p>
@@ -2053,7 +2334,7 @@
         </w:tcPr>
         <w:p>
           <w:pPr>
-            <w:pStyle w:val="Header"/>
+            <w:pStyle w:val="a3"/>
             <w:rPr>
               <w:sz w:val="8"/>
               <w:szCs w:val="8"/>
@@ -2065,7 +2346,7 @@
   </w:tbl>
   <w:p>
     <w:pPr>
-      <w:pStyle w:val="Header"/>
+      <w:pStyle w:val="a3"/>
       <w:rPr>
         <w:sz w:val="6"/>
         <w:szCs w:val="6"/>
@@ -2076,7 +2357,7 @@
 </file>
 
 <file path=word/numbering.xml><?xml version="1.0" encoding="utf-8"?>
-<w:numbering xmlns:wpc="http://schemas.microsoft.com/office/word/2010/wordprocessingCanvas" xmlns:mc="http://schemas.openxmlformats.org/markup-compatibility/2006" xmlns:o="urn:schemas-microsoft-com:office:office" xmlns:r="http://schemas.openxmlformats.org/officeDocument/2006/relationships" xmlns:m="http://schemas.openxmlformats.org/officeDocument/2006/math" xmlns:v="urn:schemas-microsoft-com:vml" xmlns:wp14="http://schemas.microsoft.com/office/word/2010/wordprocessingDrawing" xmlns:wp="http://schemas.openxmlformats.org/drawingml/2006/wordprocessingDrawing" xmlns:w10="urn:schemas-microsoft-com:office:word" xmlns:w="http://schemas.openxmlformats.org/wordprocessingml/2006/main" xmlns:w14="http://schemas.microsoft.com/office/word/2010/wordml" xmlns:wpg="http://schemas.microsoft.com/office/word/2010/wordprocessingGroup" xmlns:wpi="http://schemas.microsoft.com/office/word/2010/wordprocessingInk" xmlns:wne="http://schemas.microsoft.com/office/word/2006/wordml" xmlns:wps="http://schemas.microsoft.com/office/word/2010/wordprocessingShape" mc:Ignorable="w14 wp14">
+<w:numbering xmlns:ve="http://schemas.openxmlformats.org/markup-compatibility/2006" xmlns:o="urn:schemas-microsoft-com:office:office" xmlns:r="http://schemas.openxmlformats.org/officeDocument/2006/relationships" xmlns:m="http://schemas.openxmlformats.org/officeDocument/2006/math" xmlns:v="urn:schemas-microsoft-com:vml" xmlns:wp="http://schemas.openxmlformats.org/drawingml/2006/wordprocessingDrawing" xmlns:w10="urn:schemas-microsoft-com:office:word" xmlns:w="http://schemas.openxmlformats.org/wordprocessingml/2006/main" xmlns:wne="http://schemas.microsoft.com/office/word/2006/wordml">
   <w:abstractNum w:abstractNumId="0">
     <w:nsid w:val="00000004"/>
     <w:multiLevelType w:val="hybridMultilevel"/>
@@ -3966,6 +4247,118 @@
     </w:lvl>
   </w:abstractNum>
   <w:abstractNum w:abstractNumId="15">
+    <w:nsid w:val="5CE92E9D"/>
+    <w:multiLevelType w:val="hybridMultilevel"/>
+    <w:tmpl w:val="2D986F3C"/>
+    <w:lvl w:ilvl="0" w:tplc="DB304414">
+      <w:numFmt w:val="bullet"/>
+      <w:lvlText w:val=""/>
+      <w:lvlJc w:val="left"/>
+      <w:pPr>
+        <w:ind w:left="720" w:hanging="360"/>
+      </w:pPr>
+      <w:rPr>
+        <w:rFonts w:ascii="Wingdings" w:eastAsia="MS Mincho" w:hAnsi="Wingdings" w:cs="Times New Roman" w:hint="default"/>
+      </w:rPr>
+    </w:lvl>
+    <w:lvl w:ilvl="1" w:tplc="04020003" w:tentative="1">
+      <w:start w:val="1"/>
+      <w:numFmt w:val="bullet"/>
+      <w:lvlText w:val="o"/>
+      <w:lvlJc w:val="left"/>
+      <w:pPr>
+        <w:ind w:left="1440" w:hanging="360"/>
+      </w:pPr>
+      <w:rPr>
+        <w:rFonts w:ascii="Courier New" w:hAnsi="Courier New" w:cs="Courier New" w:hint="default"/>
+      </w:rPr>
+    </w:lvl>
+    <w:lvl w:ilvl="2" w:tplc="04020005" w:tentative="1">
+      <w:start w:val="1"/>
+      <w:numFmt w:val="bullet"/>
+      <w:lvlText w:val=""/>
+      <w:lvlJc w:val="left"/>
+      <w:pPr>
+        <w:ind w:left="2160" w:hanging="360"/>
+      </w:pPr>
+      <w:rPr>
+        <w:rFonts w:ascii="Wingdings" w:hAnsi="Wingdings" w:hint="default"/>
+      </w:rPr>
+    </w:lvl>
+    <w:lvl w:ilvl="3" w:tplc="04020001" w:tentative="1">
+      <w:start w:val="1"/>
+      <w:numFmt w:val="bullet"/>
+      <w:lvlText w:val=""/>
+      <w:lvlJc w:val="left"/>
+      <w:pPr>
+        <w:ind w:left="2880" w:hanging="360"/>
+      </w:pPr>
+      <w:rPr>
+        <w:rFonts w:ascii="Symbol" w:hAnsi="Symbol" w:hint="default"/>
+      </w:rPr>
+    </w:lvl>
+    <w:lvl w:ilvl="4" w:tplc="04020003" w:tentative="1">
+      <w:start w:val="1"/>
+      <w:numFmt w:val="bullet"/>
+      <w:lvlText w:val="o"/>
+      <w:lvlJc w:val="left"/>
+      <w:pPr>
+        <w:ind w:left="3600" w:hanging="360"/>
+      </w:pPr>
+      <w:rPr>
+        <w:rFonts w:ascii="Courier New" w:hAnsi="Courier New" w:cs="Courier New" w:hint="default"/>
+      </w:rPr>
+    </w:lvl>
+    <w:lvl w:ilvl="5" w:tplc="04020005" w:tentative="1">
+      <w:start w:val="1"/>
+      <w:numFmt w:val="bullet"/>
+      <w:lvlText w:val=""/>
+      <w:lvlJc w:val="left"/>
+      <w:pPr>
+        <w:ind w:left="4320" w:hanging="360"/>
+      </w:pPr>
+      <w:rPr>
+        <w:rFonts w:ascii="Wingdings" w:hAnsi="Wingdings" w:hint="default"/>
+      </w:rPr>
+    </w:lvl>
+    <w:lvl w:ilvl="6" w:tplc="04020001" w:tentative="1">
+      <w:start w:val="1"/>
+      <w:numFmt w:val="bullet"/>
+      <w:lvlText w:val=""/>
+      <w:lvlJc w:val="left"/>
+      <w:pPr>
+        <w:ind w:left="5040" w:hanging="360"/>
+      </w:pPr>
+      <w:rPr>
+        <w:rFonts w:ascii="Symbol" w:hAnsi="Symbol" w:hint="default"/>
+      </w:rPr>
+    </w:lvl>
+    <w:lvl w:ilvl="7" w:tplc="04020003" w:tentative="1">
+      <w:start w:val="1"/>
+      <w:numFmt w:val="bullet"/>
+      <w:lvlText w:val="o"/>
+      <w:lvlJc w:val="left"/>
+      <w:pPr>
+        <w:ind w:left="5760" w:hanging="360"/>
+      </w:pPr>
+      <w:rPr>
+        <w:rFonts w:ascii="Courier New" w:hAnsi="Courier New" w:cs="Courier New" w:hint="default"/>
+      </w:rPr>
+    </w:lvl>
+    <w:lvl w:ilvl="8" w:tplc="04020005" w:tentative="1">
+      <w:start w:val="1"/>
+      <w:numFmt w:val="bullet"/>
+      <w:lvlText w:val=""/>
+      <w:lvlJc w:val="left"/>
+      <w:pPr>
+        <w:ind w:left="6480" w:hanging="360"/>
+      </w:pPr>
+      <w:rPr>
+        <w:rFonts w:ascii="Wingdings" w:hAnsi="Wingdings" w:hint="default"/>
+      </w:rPr>
+    </w:lvl>
+  </w:abstractNum>
+  <w:abstractNum w:abstractNumId="16">
     <w:nsid w:val="5D2175DA"/>
     <w:multiLevelType w:val="hybridMultilevel"/>
     <w:tmpl w:val="DF9CDF5C"/>
@@ -4078,7 +4471,7 @@
       </w:rPr>
     </w:lvl>
   </w:abstractNum>
-  <w:abstractNum w:abstractNumId="16">
+  <w:abstractNum w:abstractNumId="17">
     <w:nsid w:val="60527655"/>
     <w:multiLevelType w:val="hybridMultilevel"/>
     <w:tmpl w:val="BE1250AA"/>
@@ -4191,7 +4584,7 @@
       </w:rPr>
     </w:lvl>
   </w:abstractNum>
-  <w:abstractNum w:abstractNumId="17">
+  <w:abstractNum w:abstractNumId="18">
     <w:nsid w:val="62192D9C"/>
     <w:multiLevelType w:val="hybridMultilevel"/>
     <w:tmpl w:val="FECC796E"/>
@@ -4304,7 +4697,7 @@
       </w:rPr>
     </w:lvl>
   </w:abstractNum>
-  <w:abstractNum w:abstractNumId="18">
+  <w:abstractNum w:abstractNumId="19">
     <w:nsid w:val="6B96273F"/>
     <w:multiLevelType w:val="hybridMultilevel"/>
     <w:tmpl w:val="AB0A4D06"/>
@@ -4417,7 +4810,7 @@
       </w:rPr>
     </w:lvl>
   </w:abstractNum>
-  <w:abstractNum w:abstractNumId="19">
+  <w:abstractNum w:abstractNumId="20">
     <w:nsid w:val="7D0D397D"/>
     <w:multiLevelType w:val="hybridMultilevel"/>
     <w:tmpl w:val="5C546F30"/>
@@ -4506,7 +4899,7 @@
       </w:pPr>
     </w:lvl>
   </w:abstractNum>
-  <w:abstractNum w:abstractNumId="20">
+  <w:abstractNum w:abstractNumId="21">
     <w:nsid w:val="7EED0FC3"/>
     <w:multiLevelType w:val="hybridMultilevel"/>
     <w:tmpl w:val="DF762C76"/>
@@ -4629,16 +5022,16 @@
     <w:abstractNumId w:val="10"/>
   </w:num>
   <w:num w:numId="4">
+    <w:abstractNumId w:val="21"/>
+  </w:num>
+  <w:num w:numId="5">
+    <w:abstractNumId w:val="17"/>
+  </w:num>
+  <w:num w:numId="6">
     <w:abstractNumId w:val="20"/>
   </w:num>
-  <w:num w:numId="5">
+  <w:num w:numId="7">
     <w:abstractNumId w:val="16"/>
-  </w:num>
-  <w:num w:numId="6">
-    <w:abstractNumId w:val="19"/>
-  </w:num>
-  <w:num w:numId="7">
-    <w:abstractNumId w:val="15"/>
   </w:num>
   <w:num w:numId="8">
     <w:abstractNumId w:val="12"/>
@@ -4647,7 +5040,7 @@
     <w:abstractNumId w:val="0"/>
   </w:num>
   <w:num w:numId="10">
-    <w:abstractNumId w:val="18"/>
+    <w:abstractNumId w:val="19"/>
   </w:num>
   <w:num w:numId="11">
     <w:abstractNumId w:val="1"/>
@@ -4662,7 +5055,7 @@
     <w:abstractNumId w:val="5"/>
   </w:num>
   <w:num w:numId="15">
-    <w:abstractNumId w:val="17"/>
+    <w:abstractNumId w:val="18"/>
   </w:num>
   <w:num w:numId="16">
     <w:abstractNumId w:val="7"/>
@@ -4682,11 +5075,14 @@
   <w:num w:numId="21">
     <w:abstractNumId w:val="11"/>
   </w:num>
+  <w:num w:numId="22">
+    <w:abstractNumId w:val="15"/>
+  </w:num>
 </w:numbering>
 </file>
 
 <file path=word/styles.xml><?xml version="1.0" encoding="utf-8"?>
-<w:styles xmlns:mc="http://schemas.openxmlformats.org/markup-compatibility/2006" xmlns:r="http://schemas.openxmlformats.org/officeDocument/2006/relationships" xmlns:w="http://schemas.openxmlformats.org/wordprocessingml/2006/main" xmlns:w14="http://schemas.microsoft.com/office/word/2010/wordml" mc:Ignorable="w14">
+<w:styles xmlns:r="http://schemas.openxmlformats.org/officeDocument/2006/relationships" xmlns:w="http://schemas.openxmlformats.org/wordprocessingml/2006/main">
   <w:docDefaults>
     <w:rPrDefault>
       <w:rPr>
@@ -4831,7 +5227,7 @@
     <w:lsdException w:name="Bibliography" w:uiPriority="37"/>
     <w:lsdException w:name="TOC Heading" w:uiPriority="39" w:qFormat="1"/>
   </w:latentStyles>
-  <w:style w:type="paragraph" w:default="1" w:styleId="Normal">
+  <w:style w:type="paragraph" w:default="1" w:styleId="a">
     <w:name w:val="Normal"/>
     <w:qFormat/>
     <w:rsid w:val="00ED3504"/>
@@ -4845,11 +5241,11 @@
       <w:szCs w:val="24"/>
     </w:rPr>
   </w:style>
-  <w:style w:type="paragraph" w:styleId="Heading1">
+  <w:style w:type="paragraph" w:styleId="1">
     <w:name w:val="heading 1"/>
-    <w:basedOn w:val="Normal"/>
-    <w:next w:val="Normal"/>
-    <w:link w:val="Heading1Char"/>
+    <w:basedOn w:val="a"/>
+    <w:next w:val="a"/>
+    <w:link w:val="10"/>
     <w:qFormat/>
     <w:rsid w:val="000E532F"/>
     <w:pPr>
@@ -4865,11 +5261,11 @@
       <w:szCs w:val="32"/>
     </w:rPr>
   </w:style>
-  <w:style w:type="paragraph" w:styleId="Heading2">
+  <w:style w:type="paragraph" w:styleId="2">
     <w:name w:val="heading 2"/>
-    <w:basedOn w:val="Normal"/>
-    <w:next w:val="Normal"/>
-    <w:link w:val="Heading2Char"/>
+    <w:basedOn w:val="a"/>
+    <w:next w:val="a"/>
+    <w:link w:val="20"/>
     <w:qFormat/>
     <w:rsid w:val="000E532F"/>
     <w:pPr>
@@ -4886,11 +5282,11 @@
       <w:szCs w:val="28"/>
     </w:rPr>
   </w:style>
-  <w:style w:type="paragraph" w:styleId="Heading3">
+  <w:style w:type="paragraph" w:styleId="3">
     <w:name w:val="heading 3"/>
-    <w:basedOn w:val="Normal"/>
-    <w:next w:val="Normal"/>
-    <w:link w:val="Heading3Char"/>
+    <w:basedOn w:val="a"/>
+    <w:next w:val="a"/>
+    <w:link w:val="30"/>
     <w:qFormat/>
     <w:rsid w:val="000E532F"/>
     <w:pPr>
@@ -4905,11 +5301,11 @@
       <w:szCs w:val="26"/>
     </w:rPr>
   </w:style>
-  <w:style w:type="paragraph" w:styleId="Heading4">
+  <w:style w:type="paragraph" w:styleId="4">
     <w:name w:val="heading 4"/>
-    <w:basedOn w:val="Normal"/>
-    <w:next w:val="Normal"/>
-    <w:link w:val="Heading4Char"/>
+    <w:basedOn w:val="a"/>
+    <w:next w:val="a"/>
+    <w:link w:val="40"/>
     <w:semiHidden/>
     <w:unhideWhenUsed/>
     <w:qFormat/>
@@ -4927,17 +5323,18 @@
       <w:szCs w:val="28"/>
     </w:rPr>
   </w:style>
-  <w:style w:type="character" w:default="1" w:styleId="DefaultParagraphFont">
+  <w:style w:type="character" w:default="1" w:styleId="a0">
     <w:name w:val="Default Paragraph Font"/>
     <w:uiPriority w:val="1"/>
     <w:semiHidden/>
     <w:unhideWhenUsed/>
   </w:style>
-  <w:style w:type="table" w:default="1" w:styleId="TableNormal">
+  <w:style w:type="table" w:default="1" w:styleId="a1">
     <w:name w:val="Normal Table"/>
     <w:uiPriority w:val="99"/>
     <w:semiHidden/>
     <w:unhideWhenUsed/>
+    <w:qFormat/>
     <w:tblPr>
       <w:tblInd w:w="0" w:type="dxa"/>
       <w:tblCellMar>
@@ -4948,13 +5345,13 @@
       </w:tblCellMar>
     </w:tblPr>
   </w:style>
-  <w:style w:type="numbering" w:default="1" w:styleId="NoList">
+  <w:style w:type="numbering" w:default="1" w:styleId="a2">
     <w:name w:val="No List"/>
     <w:uiPriority w:val="99"/>
     <w:semiHidden/>
     <w:unhideWhenUsed/>
   </w:style>
-  <w:style w:type="paragraph" w:styleId="Header">
+  <w:style w:type="paragraph" w:styleId="a3">
     <w:name w:val="header"/>
     <w:rsid w:val="000E532F"/>
     <w:pPr>
@@ -4970,7 +5367,7 @@
       <w:szCs w:val="24"/>
     </w:rPr>
   </w:style>
-  <w:style w:type="paragraph" w:styleId="Footer">
+  <w:style w:type="paragraph" w:styleId="a4">
     <w:name w:val="footer"/>
     <w:rsid w:val="000E532F"/>
     <w:pPr>
@@ -4997,9 +5394,9 @@
       <w:lang w:val="en-US"/>
     </w:rPr>
   </w:style>
-  <w:style w:type="character" w:customStyle="1" w:styleId="Heading1Char">
-    <w:name w:val="Heading 1 Char"/>
-    <w:link w:val="Heading1"/>
+  <w:style w:type="character" w:customStyle="1" w:styleId="10">
+    <w:name w:val="Заглавие 1 Знак"/>
+    <w:link w:val="1"/>
     <w:rsid w:val="000E532F"/>
     <w:rPr>
       <w:rFonts w:ascii="Calibri" w:hAnsi="Calibri"/>
@@ -5011,9 +5408,9 @@
       <w:lang w:val="en-US" w:eastAsia="en-US" w:bidi="ar-SA"/>
     </w:rPr>
   </w:style>
-  <w:style w:type="table" w:styleId="TableGrid">
+  <w:style w:type="table" w:styleId="a5">
     <w:name w:val="Table Grid"/>
-    <w:basedOn w:val="TableNormal"/>
+    <w:basedOn w:val="a1"/>
     <w:rsid w:val="00193E4B"/>
     <w:tblPr>
       <w:tblInd w:w="0" w:type="dxa"/>
@@ -5033,10 +5430,10 @@
       </w:tblCellMar>
     </w:tblPr>
   </w:style>
-  <w:style w:type="paragraph" w:styleId="BalloonText">
+  <w:style w:type="paragraph" w:styleId="a6">
     <w:name w:val="Balloon Text"/>
-    <w:basedOn w:val="Normal"/>
-    <w:link w:val="BalloonTextChar"/>
+    <w:basedOn w:val="a"/>
+    <w:link w:val="a7"/>
     <w:rsid w:val="00193E4B"/>
     <w:rPr>
       <w:rFonts w:ascii="Tahoma" w:hAnsi="Tahoma" w:cs="Tahoma"/>
@@ -5044,9 +5441,9 @@
       <w:szCs w:val="16"/>
     </w:rPr>
   </w:style>
-  <w:style w:type="character" w:customStyle="1" w:styleId="BalloonTextChar">
-    <w:name w:val="Balloon Text Char"/>
-    <w:link w:val="BalloonText"/>
+  <w:style w:type="character" w:customStyle="1" w:styleId="a7">
+    <w:name w:val="Изнесен текст Знак"/>
+    <w:link w:val="a6"/>
     <w:rsid w:val="00193E4B"/>
     <w:rPr>
       <w:rFonts w:ascii="Tahoma" w:hAnsi="Tahoma" w:cs="Tahoma"/>
@@ -5054,7 +5451,7 @@
       <w:szCs w:val="16"/>
     </w:rPr>
   </w:style>
-  <w:style w:type="character" w:styleId="Hyperlink">
+  <w:style w:type="character" w:styleId="a8">
     <w:name w:val="Hyperlink"/>
     <w:rsid w:val="009128CD"/>
     <w:rPr>
@@ -5062,10 +5459,10 @@
       <w:u w:val="single"/>
     </w:rPr>
   </w:style>
-  <w:style w:type="paragraph" w:styleId="DocumentMap">
+  <w:style w:type="paragraph" w:styleId="a9">
     <w:name w:val="Document Map"/>
-    <w:basedOn w:val="Normal"/>
-    <w:link w:val="DocumentMapChar"/>
+    <w:basedOn w:val="a"/>
+    <w:link w:val="aa"/>
     <w:rsid w:val="003A4BA8"/>
     <w:rPr>
       <w:rFonts w:ascii="Tahoma" w:hAnsi="Tahoma" w:cs="Tahoma"/>
@@ -5073,9 +5470,9 @@
       <w:szCs w:val="16"/>
     </w:rPr>
   </w:style>
-  <w:style w:type="character" w:customStyle="1" w:styleId="DocumentMapChar">
-    <w:name w:val="Document Map Char"/>
-    <w:link w:val="DocumentMap"/>
+  <w:style w:type="character" w:customStyle="1" w:styleId="aa">
+    <w:name w:val="План на документа Знак"/>
+    <w:link w:val="a9"/>
     <w:rsid w:val="003A4BA8"/>
     <w:rPr>
       <w:rFonts w:ascii="Tahoma" w:hAnsi="Tahoma" w:cs="Tahoma"/>
@@ -5083,7 +5480,7 @@
       <w:szCs w:val="16"/>
     </w:rPr>
   </w:style>
-  <w:style w:type="character" w:styleId="FollowedHyperlink">
+  <w:style w:type="character" w:styleId="ab">
     <w:name w:val="FollowedHyperlink"/>
     <w:rsid w:val="0051316B"/>
     <w:rPr>
@@ -5091,9 +5488,9 @@
       <w:u w:val="single"/>
     </w:rPr>
   </w:style>
-  <w:style w:type="character" w:customStyle="1" w:styleId="Heading4Char">
-    <w:name w:val="Heading 4 Char"/>
-    <w:link w:val="Heading4"/>
+  <w:style w:type="character" w:customStyle="1" w:styleId="40">
+    <w:name w:val="Заглавие 4 Знак"/>
+    <w:link w:val="4"/>
     <w:semiHidden/>
     <w:rsid w:val="008B0C41"/>
     <w:rPr>
@@ -5105,7 +5502,7 @@
       <w:lang w:eastAsia="en-US"/>
     </w:rPr>
   </w:style>
-  <w:style w:type="character" w:styleId="Strong">
+  <w:style w:type="character" w:styleId="ac">
     <w:name w:val="Strong"/>
     <w:qFormat/>
     <w:rsid w:val="00B73A88"/>
@@ -5114,9 +5511,9 @@
       <w:bCs/>
     </w:rPr>
   </w:style>
-  <w:style w:type="character" w:customStyle="1" w:styleId="Heading2Char">
-    <w:name w:val="Heading 2 Char"/>
-    <w:link w:val="Heading2"/>
+  <w:style w:type="character" w:customStyle="1" w:styleId="20">
+    <w:name w:val="Заглавие 2 Знак"/>
+    <w:link w:val="2"/>
     <w:rsid w:val="00ED3504"/>
     <w:rPr>
       <w:rFonts w:ascii="Calibri" w:hAnsi="Calibri" w:cs="Arial"/>
@@ -5128,9 +5525,9 @@
       <w:lang w:eastAsia="en-US"/>
     </w:rPr>
   </w:style>
-  <w:style w:type="character" w:customStyle="1" w:styleId="Heading3Char">
-    <w:name w:val="Heading 3 Char"/>
-    <w:link w:val="Heading3"/>
+  <w:style w:type="character" w:customStyle="1" w:styleId="30">
+    <w:name w:val="Заглавие 3 Знак"/>
+    <w:link w:val="3"/>
     <w:rsid w:val="00ED3504"/>
     <w:rPr>
       <w:rFonts w:ascii="Calibri" w:hAnsi="Calibri" w:cs="Arial"/>
@@ -5141,9 +5538,9 @@
       <w:lang w:eastAsia="en-US"/>
     </w:rPr>
   </w:style>
-  <w:style w:type="paragraph" w:styleId="ListParagraph">
+  <w:style w:type="paragraph" w:styleId="ad">
     <w:name w:val="List Paragraph"/>
-    <w:basedOn w:val="Normal"/>
+    <w:basedOn w:val="a"/>
     <w:uiPriority w:val="34"/>
     <w:qFormat/>
     <w:rsid w:val="004B4E58"/>
@@ -5151,6 +5548,63 @@
       <w:ind w:left="720"/>
       <w:contextualSpacing/>
     </w:pPr>
+  </w:style>
+  <w:style w:type="character" w:styleId="ae">
+    <w:name w:val="annotation reference"/>
+    <w:basedOn w:val="a0"/>
+    <w:semiHidden/>
+    <w:unhideWhenUsed/>
+    <w:rsid w:val="0008311A"/>
+    <w:rPr>
+      <w:sz w:val="16"/>
+      <w:szCs w:val="16"/>
+    </w:rPr>
+  </w:style>
+  <w:style w:type="paragraph" w:styleId="af">
+    <w:name w:val="annotation text"/>
+    <w:basedOn w:val="a"/>
+    <w:link w:val="af0"/>
+    <w:semiHidden/>
+    <w:unhideWhenUsed/>
+    <w:rsid w:val="0008311A"/>
+    <w:rPr>
+      <w:sz w:val="20"/>
+      <w:szCs w:val="20"/>
+    </w:rPr>
+  </w:style>
+  <w:style w:type="character" w:customStyle="1" w:styleId="af0">
+    <w:name w:val="Текст на коментар Знак"/>
+    <w:basedOn w:val="a0"/>
+    <w:link w:val="af"/>
+    <w:semiHidden/>
+    <w:rsid w:val="0008311A"/>
+    <w:rPr>
+      <w:rFonts w:ascii="Calibri" w:hAnsi="Calibri"/>
+    </w:rPr>
+  </w:style>
+  <w:style w:type="paragraph" w:styleId="af1">
+    <w:name w:val="annotation subject"/>
+    <w:basedOn w:val="af"/>
+    <w:next w:val="af"/>
+    <w:link w:val="af2"/>
+    <w:semiHidden/>
+    <w:unhideWhenUsed/>
+    <w:rsid w:val="0008311A"/>
+    <w:rPr>
+      <w:b/>
+      <w:bCs/>
+    </w:rPr>
+  </w:style>
+  <w:style w:type="character" w:customStyle="1" w:styleId="af2">
+    <w:name w:val="Предмет на коментар Знак"/>
+    <w:basedOn w:val="af0"/>
+    <w:link w:val="af1"/>
+    <w:semiHidden/>
+    <w:rsid w:val="0008311A"/>
+    <w:rPr>
+      <w:b/>
+      <w:bCs/>
+    </w:rPr>
   </w:style>
 </w:styles>
 </file>
@@ -5880,7 +6334,7 @@
   <a:extraClrSchemeLst/>
   <a:extLst>
     <a:ext uri="{05A4C25C-085E-4340-85A3-A5531E510DB2}">
-      <thm15:themeFamily xmlns:thm15="http://schemas.microsoft.com/office/thememl/2012/main" xmlns="" name="Office Theme" id="{62F939B6-93AF-4DB8-9C6B-D6C7DFDC589F}" vid="{4A3C46E8-61CC-4603-A589-7422A47A8E4A}"/>
+      <thm15:themeFamily xmlns="" xmlns:thm15="http://schemas.microsoft.com/office/thememl/2012/main" name="Office Theme" id="{62F939B6-93AF-4DB8-9C6B-D6C7DFDC589F}" vid="{4A3C46E8-61CC-4603-A589-7422A47A8E4A}"/>
     </a:ext>
   </a:extLst>
 </a:theme>
@@ -5891,7 +6345,7 @@
 </file>
 
 <file path=customXml/itemProps1.xml><?xml version="1.0" encoding="utf-8"?>
-<ds:datastoreItem xmlns:ds="http://schemas.openxmlformats.org/officeDocument/2006/customXml" ds:itemID="{5B43E7DB-EBA6-4E84-84AE-6C027D94A674}">
+<ds:datastoreItem xmlns:ds="http://schemas.openxmlformats.org/officeDocument/2006/customXml" ds:itemID="{51369EC8-6781-4098-B780-96CDBA52BF25}">
   <ds:schemaRefs>
     <ds:schemaRef ds:uri="http://schemas.openxmlformats.org/officeDocument/2006/bibliography"/>
   </ds:schemaRefs>

</xml_diff>